<commit_message>
Add exception handling to product module
</commit_message>
<xml_diff>
--- a/Ecommerce Doc.docx
+++ b/Ecommerce Doc.docx
@@ -200,7 +200,31 @@
           <w:sz w:val="32"/>
           <w:szCs w:val="32"/>
         </w:rPr>
-        <w:t>generate collection for inventory</w:t>
+        <w:t>generate collection for inventor</w:t>
+      </w:r>
+    </w:p>
+    <w:p>
+      <w:pPr>
+        <w:pStyle w:val="ListParagraph"/>
+        <w:numPr>
+          <w:ilvl w:val="0"/>
+          <w:numId w:val="1"/>
+        </w:numPr>
+        <w:rPr>
+          <w:b/>
+          <w:bCs/>
+          <w:sz w:val="32"/>
+          <w:szCs w:val="32"/>
+        </w:rPr>
+      </w:pPr>
+      <w:r>
+        <w:rPr>
+          <w:b/>
+          <w:bCs/>
+          <w:sz w:val="32"/>
+          <w:szCs w:val="32"/>
+        </w:rPr>
+        <w:t>generate module for projects</w:t>
       </w:r>
     </w:p>
     <w:p>
@@ -213,6 +237,627 @@
         <w:rPr>
           <w:b/>
           <w:bCs/>
+          <w:sz w:val="32"/>
+          <w:szCs w:val="32"/>
+        </w:rPr>
+      </w:pPr>
+      <w:r>
+        <w:rPr>
+          <w:b/>
+          <w:bCs/>
+          <w:sz w:val="32"/>
+          <w:szCs w:val="32"/>
+        </w:rPr>
+        <w:t>generate entities for products and their categories</w:t>
+      </w:r>
+    </w:p>
+    <w:p>
+      <w:pPr>
+        <w:pStyle w:val="ListParagraph"/>
+        <w:numPr>
+          <w:ilvl w:val="1"/>
+          <w:numId w:val="1"/>
+        </w:numPr>
+        <w:rPr>
+          <w:b/>
+          <w:bCs/>
+          <w:sz w:val="32"/>
+          <w:szCs w:val="32"/>
+        </w:rPr>
+      </w:pPr>
+      <w:r>
+        <w:rPr>
+          <w:b/>
+          <w:bCs/>
+          <w:sz w:val="32"/>
+          <w:szCs w:val="32"/>
+        </w:rPr>
+        <w:t>generate DTO to validate the data</w:t>
+      </w:r>
+    </w:p>
+    <w:p>
+      <w:pPr>
+        <w:pStyle w:val="ListParagraph"/>
+        <w:numPr>
+          <w:ilvl w:val="1"/>
+          <w:numId w:val="1"/>
+        </w:numPr>
+        <w:rPr>
+          <w:b/>
+          <w:bCs/>
+          <w:sz w:val="32"/>
+          <w:szCs w:val="32"/>
+        </w:rPr>
+      </w:pPr>
+      <w:r>
+        <w:rPr>
+          <w:b/>
+          <w:bCs/>
+          <w:sz w:val="32"/>
+          <w:szCs w:val="32"/>
+        </w:rPr>
+        <w:t xml:space="preserve">generate crud services for the products with Inject Model the </w:t>
+      </w:r>
+      <w:proofErr w:type="gramStart"/>
+      <w:r>
+        <w:rPr>
+          <w:b/>
+          <w:bCs/>
+          <w:sz w:val="32"/>
+          <w:szCs w:val="32"/>
+        </w:rPr>
+        <w:t>entities  by</w:t>
+      </w:r>
+      <w:proofErr w:type="gramEnd"/>
+      <w:r>
+        <w:rPr>
+          <w:b/>
+          <w:bCs/>
+          <w:sz w:val="32"/>
+          <w:szCs w:val="32"/>
+        </w:rPr>
+        <w:t xml:space="preserve"> mongoose</w:t>
+      </w:r>
+    </w:p>
+    <w:p>
+      <w:pPr>
+        <w:pStyle w:val="ListParagraph"/>
+        <w:numPr>
+          <w:ilvl w:val="1"/>
+          <w:numId w:val="1"/>
+        </w:numPr>
+        <w:rPr>
+          <w:b/>
+          <w:bCs/>
+          <w:sz w:val="32"/>
+          <w:szCs w:val="32"/>
+        </w:rPr>
+      </w:pPr>
+      <w:r>
+        <w:rPr>
+          <w:b/>
+          <w:bCs/>
+          <w:sz w:val="32"/>
+          <w:szCs w:val="32"/>
+        </w:rPr>
+        <w:t>generate controller to route to services</w:t>
+      </w:r>
+    </w:p>
+    <w:p>
+      <w:pPr>
+        <w:rPr>
+          <w:b/>
+          <w:bCs/>
+          <w:color w:val="FF0000"/>
+          <w:sz w:val="32"/>
+          <w:szCs w:val="32"/>
+        </w:rPr>
+      </w:pPr>
+    </w:p>
+    <w:p>
+      <w:pPr>
+        <w:rPr>
+          <w:b/>
+          <w:bCs/>
+          <w:color w:val="FF0000"/>
+          <w:sz w:val="32"/>
+          <w:szCs w:val="32"/>
+        </w:rPr>
+      </w:pPr>
+      <w:r>
+        <w:rPr>
+          <w:b/>
+          <w:bCs/>
+          <w:color w:val="FF0000"/>
+          <w:sz w:val="32"/>
+          <w:szCs w:val="32"/>
+        </w:rPr>
+        <w:lastRenderedPageBreak/>
+        <w:t xml:space="preserve">Notes </w:t>
+      </w:r>
+    </w:p>
+    <w:p>
+      <w:pPr>
+        <w:pStyle w:val="ListParagraph"/>
+        <w:numPr>
+          <w:ilvl w:val="0"/>
+          <w:numId w:val="4"/>
+        </w:numPr>
+        <w:rPr>
+          <w:b/>
+          <w:bCs/>
+          <w:color w:val="FF0000"/>
+          <w:sz w:val="32"/>
+          <w:szCs w:val="32"/>
+        </w:rPr>
+      </w:pPr>
+      <w:r>
+        <w:rPr>
+          <w:b/>
+          <w:bCs/>
+          <w:color w:val="FF0000"/>
+          <w:sz w:val="32"/>
+          <w:szCs w:val="32"/>
+        </w:rPr>
+        <w:t xml:space="preserve">generate full module </w:t>
+      </w:r>
+    </w:p>
+    <w:p>
+      <w:pPr>
+        <w:pStyle w:val="ListParagraph"/>
+        <w:numPr>
+          <w:ilvl w:val="1"/>
+          <w:numId w:val="4"/>
+        </w:numPr>
+        <w:rPr>
+          <w:b/>
+          <w:bCs/>
+          <w:color w:val="FF0000"/>
+          <w:sz w:val="32"/>
+          <w:szCs w:val="32"/>
+        </w:rPr>
+      </w:pPr>
+      <w:r>
+        <w:rPr>
+          <w:b/>
+          <w:bCs/>
+          <w:color w:val="FF0000"/>
+          <w:sz w:val="32"/>
+          <w:szCs w:val="32"/>
+        </w:rPr>
+        <w:t>in controller phase</w:t>
+      </w:r>
+    </w:p>
+    <w:p>
+      <w:pPr>
+        <w:pStyle w:val="ListParagraph"/>
+        <w:numPr>
+          <w:ilvl w:val="2"/>
+          <w:numId w:val="4"/>
+        </w:numPr>
+        <w:rPr>
+          <w:b/>
+          <w:bCs/>
+          <w:sz w:val="32"/>
+          <w:szCs w:val="32"/>
+        </w:rPr>
+      </w:pPr>
+      <w:r>
+        <w:rPr>
+          <w:b/>
+          <w:bCs/>
+          <w:sz w:val="32"/>
+          <w:szCs w:val="32"/>
+        </w:rPr>
+        <w:t>@Query &amp; @Param &amp; @Body</w:t>
+      </w:r>
+    </w:p>
+    <w:p>
+      <w:pPr>
+        <w:pStyle w:val="ListParagraph"/>
+        <w:numPr>
+          <w:ilvl w:val="2"/>
+          <w:numId w:val="4"/>
+        </w:numPr>
+        <w:rPr>
+          <w:b/>
+          <w:bCs/>
+          <w:sz w:val="32"/>
+          <w:szCs w:val="32"/>
+        </w:rPr>
+      </w:pPr>
+      <w:r>
+        <w:rPr>
+          <w:b/>
+          <w:bCs/>
+          <w:sz w:val="32"/>
+          <w:szCs w:val="32"/>
+        </w:rPr>
+        <w:t>@ValidationPipe</w:t>
+      </w:r>
+    </w:p>
+    <w:p>
+      <w:pPr>
+        <w:pStyle w:val="ListParagraph"/>
+        <w:numPr>
+          <w:ilvl w:val="2"/>
+          <w:numId w:val="4"/>
+        </w:numPr>
+        <w:rPr>
+          <w:b/>
+          <w:bCs/>
+          <w:sz w:val="32"/>
+          <w:szCs w:val="32"/>
+        </w:rPr>
+      </w:pPr>
+      <w:r>
+        <w:rPr>
+          <w:b/>
+          <w:bCs/>
+          <w:sz w:val="32"/>
+          <w:szCs w:val="32"/>
+        </w:rPr>
+        <w:t>A</w:t>
+      </w:r>
+      <w:r>
+        <w:rPr>
+          <w:b/>
+          <w:bCs/>
+          <w:sz w:val="32"/>
+          <w:szCs w:val="32"/>
+        </w:rPr>
+        <w:t>sync</w:t>
+      </w:r>
+      <w:r>
+        <w:rPr>
+          <w:b/>
+          <w:bCs/>
+          <w:sz w:val="32"/>
+          <w:szCs w:val="32"/>
+        </w:rPr>
+        <w:t xml:space="preserve"> &amp; await </w:t>
+      </w:r>
+    </w:p>
+    <w:p>
+      <w:pPr>
+        <w:pStyle w:val="ListParagraph"/>
+        <w:numPr>
+          <w:ilvl w:val="2"/>
+          <w:numId w:val="4"/>
+        </w:numPr>
+        <w:rPr>
+          <w:b/>
+          <w:bCs/>
+          <w:sz w:val="32"/>
+          <w:szCs w:val="32"/>
+        </w:rPr>
+      </w:pPr>
+      <w:r>
+        <w:rPr>
+          <w:b/>
+          <w:bCs/>
+          <w:sz w:val="32"/>
+          <w:szCs w:val="32"/>
+        </w:rPr>
+        <w:t>Promise</w:t>
+      </w:r>
+    </w:p>
+    <w:p>
+      <w:pPr>
+        <w:pStyle w:val="ListParagraph"/>
+        <w:numPr>
+          <w:ilvl w:val="2"/>
+          <w:numId w:val="4"/>
+        </w:numPr>
+        <w:rPr>
+          <w:b/>
+          <w:bCs/>
+          <w:sz w:val="32"/>
+          <w:szCs w:val="32"/>
+        </w:rPr>
+      </w:pPr>
+      <w:r>
+        <w:rPr>
+          <w:b/>
+          <w:bCs/>
+          <w:sz w:val="32"/>
+          <w:szCs w:val="32"/>
+        </w:rPr>
+        <w:t>Exception handling</w:t>
+      </w:r>
+    </w:p>
+    <w:p>
+      <w:pPr>
+        <w:pStyle w:val="ListParagraph"/>
+        <w:numPr>
+          <w:ilvl w:val="1"/>
+          <w:numId w:val="4"/>
+        </w:numPr>
+        <w:rPr>
+          <w:b/>
+          <w:bCs/>
+          <w:color w:val="FF0000"/>
+          <w:sz w:val="32"/>
+          <w:szCs w:val="32"/>
+        </w:rPr>
+      </w:pPr>
+      <w:r>
+        <w:rPr>
+          <w:b/>
+          <w:bCs/>
+          <w:color w:val="FF0000"/>
+          <w:sz w:val="32"/>
+          <w:szCs w:val="32"/>
+        </w:rPr>
+        <w:t>In service</w:t>
+      </w:r>
+    </w:p>
+    <w:p>
+      <w:pPr>
+        <w:pStyle w:val="ListParagraph"/>
+        <w:numPr>
+          <w:ilvl w:val="2"/>
+          <w:numId w:val="4"/>
+        </w:numPr>
+        <w:rPr>
+          <w:b/>
+          <w:bCs/>
+          <w:sz w:val="32"/>
+          <w:szCs w:val="32"/>
+        </w:rPr>
+      </w:pPr>
+      <w:r>
+        <w:rPr>
+          <w:b/>
+          <w:bCs/>
+          <w:sz w:val="32"/>
+          <w:szCs w:val="32"/>
+        </w:rPr>
+        <w:t>@</w:t>
+      </w:r>
+      <w:proofErr w:type="gramStart"/>
+      <w:r>
+        <w:rPr>
+          <w:b/>
+          <w:bCs/>
+          <w:sz w:val="32"/>
+          <w:szCs w:val="32"/>
+        </w:rPr>
+        <w:t>InjectModel(</w:t>
+      </w:r>
+      <w:proofErr w:type="gramEnd"/>
+      <w:r>
+        <w:rPr>
+          <w:b/>
+          <w:bCs/>
+          <w:sz w:val="32"/>
+          <w:szCs w:val="32"/>
+        </w:rPr>
+        <w:t>Product.name)</w:t>
+      </w:r>
+    </w:p>
+    <w:p>
+      <w:pPr>
+        <w:pStyle w:val="ListParagraph"/>
+        <w:numPr>
+          <w:ilvl w:val="2"/>
+          <w:numId w:val="4"/>
+        </w:numPr>
+        <w:rPr>
+          <w:b/>
+          <w:bCs/>
+          <w:sz w:val="32"/>
+          <w:szCs w:val="32"/>
+        </w:rPr>
+      </w:pPr>
+      <w:r>
+        <w:rPr>
+          <w:b/>
+          <w:bCs/>
+          <w:sz w:val="32"/>
+          <w:szCs w:val="32"/>
+        </w:rPr>
+        <w:t>Model&lt;</w:t>
+      </w:r>
+      <w:proofErr w:type="spellStart"/>
+      <w:r>
+        <w:rPr>
+          <w:b/>
+          <w:bCs/>
+          <w:sz w:val="32"/>
+          <w:szCs w:val="32"/>
+        </w:rPr>
+        <w:t>ProductDoc</w:t>
+      </w:r>
+      <w:proofErr w:type="spellEnd"/>
+      <w:r>
+        <w:rPr>
+          <w:b/>
+          <w:bCs/>
+          <w:sz w:val="32"/>
+          <w:szCs w:val="32"/>
+        </w:rPr>
+        <w:t>&gt;</w:t>
+      </w:r>
+    </w:p>
+    <w:p>
+      <w:pPr>
+        <w:pStyle w:val="ListParagraph"/>
+        <w:numPr>
+          <w:ilvl w:val="1"/>
+          <w:numId w:val="4"/>
+        </w:numPr>
+        <w:rPr>
+          <w:b/>
+          <w:bCs/>
+          <w:color w:val="FF0000"/>
+          <w:sz w:val="32"/>
+          <w:szCs w:val="32"/>
+        </w:rPr>
+      </w:pPr>
+      <w:r>
+        <w:rPr>
+          <w:b/>
+          <w:bCs/>
+          <w:color w:val="FF0000"/>
+          <w:sz w:val="32"/>
+          <w:szCs w:val="32"/>
+        </w:rPr>
+        <w:t>In models</w:t>
+      </w:r>
+    </w:p>
+    <w:p>
+      <w:pPr>
+        <w:pStyle w:val="ListParagraph"/>
+        <w:numPr>
+          <w:ilvl w:val="2"/>
+          <w:numId w:val="4"/>
+        </w:numPr>
+        <w:rPr>
+          <w:b/>
+          <w:bCs/>
+          <w:sz w:val="32"/>
+          <w:szCs w:val="32"/>
+        </w:rPr>
+      </w:pPr>
+      <w:r>
+        <w:rPr>
+          <w:b/>
+          <w:bCs/>
+          <w:sz w:val="32"/>
+          <w:szCs w:val="32"/>
+        </w:rPr>
+        <w:t xml:space="preserve">export const </w:t>
+      </w:r>
+      <w:proofErr w:type="spellStart"/>
+      <w:r>
+        <w:rPr>
+          <w:b/>
+          <w:bCs/>
+          <w:sz w:val="32"/>
+          <w:szCs w:val="32"/>
+        </w:rPr>
+        <w:t>ProductSchema</w:t>
+      </w:r>
+      <w:proofErr w:type="spellEnd"/>
+      <w:r>
+        <w:rPr>
+          <w:b/>
+          <w:bCs/>
+          <w:sz w:val="32"/>
+          <w:szCs w:val="32"/>
+        </w:rPr>
+        <w:t xml:space="preserve"> = </w:t>
+      </w:r>
+      <w:proofErr w:type="spellStart"/>
+      <w:r>
+        <w:rPr>
+          <w:b/>
+          <w:bCs/>
+          <w:sz w:val="32"/>
+          <w:szCs w:val="32"/>
+        </w:rPr>
+        <w:t>SchemaFactory.createForClass</w:t>
+      </w:r>
+      <w:proofErr w:type="spellEnd"/>
+      <w:r>
+        <w:rPr>
+          <w:b/>
+          <w:bCs/>
+          <w:sz w:val="32"/>
+          <w:szCs w:val="32"/>
+        </w:rPr>
+        <w:t>(Product</w:t>
+      </w:r>
+      <w:proofErr w:type="gramStart"/>
+      <w:r>
+        <w:rPr>
+          <w:b/>
+          <w:bCs/>
+          <w:sz w:val="32"/>
+          <w:szCs w:val="32"/>
+        </w:rPr>
+        <w:t>);</w:t>
+      </w:r>
+      <w:proofErr w:type="gramEnd"/>
+    </w:p>
+    <w:p>
+      <w:pPr>
+        <w:pStyle w:val="ListParagraph"/>
+        <w:numPr>
+          <w:ilvl w:val="2"/>
+          <w:numId w:val="4"/>
+        </w:numPr>
+        <w:rPr>
+          <w:b/>
+          <w:bCs/>
+          <w:sz w:val="32"/>
+          <w:szCs w:val="32"/>
+        </w:rPr>
+      </w:pPr>
+      <w:r>
+        <w:rPr>
+          <w:b/>
+          <w:bCs/>
+          <w:sz w:val="32"/>
+          <w:szCs w:val="32"/>
+        </w:rPr>
+        <w:t xml:space="preserve">export type </w:t>
+      </w:r>
+      <w:proofErr w:type="spellStart"/>
+      <w:r>
+        <w:rPr>
+          <w:b/>
+          <w:bCs/>
+          <w:sz w:val="32"/>
+          <w:szCs w:val="32"/>
+        </w:rPr>
+        <w:t>ProductDoc</w:t>
+      </w:r>
+      <w:proofErr w:type="spellEnd"/>
+      <w:r>
+        <w:rPr>
+          <w:b/>
+          <w:bCs/>
+          <w:sz w:val="32"/>
+          <w:szCs w:val="32"/>
+        </w:rPr>
+        <w:t xml:space="preserve"> = Product &amp; </w:t>
+      </w:r>
+      <w:proofErr w:type="gramStart"/>
+      <w:r>
+        <w:rPr>
+          <w:b/>
+          <w:bCs/>
+          <w:sz w:val="32"/>
+          <w:szCs w:val="32"/>
+        </w:rPr>
+        <w:t>Document;</w:t>
+      </w:r>
+      <w:proofErr w:type="gramEnd"/>
+    </w:p>
+    <w:p>
+      <w:pPr>
+        <w:pStyle w:val="ListParagraph"/>
+        <w:numPr>
+          <w:ilvl w:val="2"/>
+          <w:numId w:val="4"/>
+        </w:numPr>
+        <w:rPr>
+          <w:b/>
+          <w:bCs/>
+          <w:sz w:val="32"/>
+          <w:szCs w:val="32"/>
+        </w:rPr>
+      </w:pPr>
+    </w:p>
+    <w:p>
+      <w:pPr>
+        <w:ind w:left="1080"/>
+        <w:rPr>
+          <w:b/>
+          <w:bCs/>
+          <w:color w:val="FF0000"/>
           <w:sz w:val="32"/>
           <w:szCs w:val="32"/>
         </w:rPr>
@@ -231,10 +876,10 @@
 <file path=word/numbering.xml><?xml version="1.0" encoding="utf-8"?>
 <w:numbering xmlns:wpc="http://schemas.microsoft.com/office/word/2010/wordprocessingCanvas" xmlns:cx="http://schemas.microsoft.com/office/drawing/2014/chartex" xmlns:cx1="http://schemas.microsoft.com/office/drawing/2015/9/8/chartex" xmlns:cx2="http://schemas.microsoft.com/office/drawing/2015/10/21/chartex" xmlns:cx3="http://schemas.microsoft.com/office/drawing/2016/5/9/chartex" xmlns:cx4="http://schemas.microsoft.com/office/drawing/2016/5/10/chartex" xmlns:cx5="http://schemas.microsoft.com/office/drawing/2016/5/11/chartex" xmlns:cx6="http://schemas.microsoft.com/office/drawing/2016/5/12/chartex" xmlns:cx7="http://schemas.microsoft.com/office/drawing/2016/5/13/chartex" xmlns:cx8="http://schemas.microsoft.com/office/drawing/2016/5/14/chartex" xmlns:mc="http://schemas.openxmlformats.org/markup-compatibility/2006" xmlns:aink="http://schemas.microsoft.com/office/drawing/2016/ink" xmlns:am3d="http://schemas.microsoft.com/office/drawing/2017/model3d" xmlns:o="urn:schemas-microsoft-com:office:office" xmlns:oel="http://schemas.microsoft.com/office/2019/extlst" xmlns:r="http://schemas.openxmlformats.org/officeDocument/2006/relationships" xmlns:m="http://schemas.openxmlformats.org/officeDocument/2006/math" xmlns:v="urn:schemas-microsoft-com:vml" xmlns:wp14="http://schemas.microsoft.com/office/word/2010/wordprocessingDrawing" xmlns:wp="http://schemas.openxmlformats.org/drawingml/2006/wordprocessingDrawing" xmlns:w10="urn:schemas-microsoft-com:office:word" xmlns:w="http://schemas.openxmlformats.org/wordprocessingml/2006/main" xmlns:w14="http://schemas.microsoft.com/office/word/2010/wordml" xmlns:w15="http://schemas.microsoft.com/office/word/2012/wordml" xmlns:w16cex="http://schemas.microsoft.com/office/word/2018/wordml/cex" xmlns:w16cid="http://schemas.microsoft.com/office/word/2016/wordml/cid" xmlns:w16="http://schemas.microsoft.com/office/word/2018/wordml" xmlns:w16du="http://schemas.microsoft.com/office/word/2023/wordml/word16du" xmlns:w16sdtdh="http://schemas.microsoft.com/office/word/2020/wordml/sdtdatahash" xmlns:w16se="http://schemas.microsoft.com/office/word/2015/wordml/symex" xmlns:wpg="http://schemas.microsoft.com/office/word/2010/wordprocessingGroup" xmlns:wpi="http://schemas.microsoft.com/office/word/2010/wordprocessingInk" xmlns:wne="http://schemas.microsoft.com/office/word/2006/wordml" xmlns:wps="http://schemas.microsoft.com/office/word/2010/wordprocessingShape" mc:Ignorable="w14 w15 w16se w16cid w16 w16cex w16sdtdh w16du wp14">
   <w:abstractNum w:abstractNumId="0" w15:restartNumberingAfterBreak="0">
-    <w:nsid w:val="7FAC2E3D"/>
+    <w:nsid w:val="042C2CDB"/>
     <w:multiLevelType w:val="hybridMultilevel"/>
-    <w:tmpl w:val="1EA89C80"/>
-    <w:lvl w:ilvl="0" w:tplc="0409000F">
+    <w:tmpl w:val="CA826E34"/>
+    <w:lvl w:ilvl="0" w:tplc="FFFFFFFF">
       <w:start w:val="1"/>
       <w:numFmt w:val="decimal"/>
       <w:lvlText w:val="%1."/>
@@ -243,7 +888,7 @@
         <w:ind w:left="720" w:hanging="360"/>
       </w:pPr>
     </w:lvl>
-    <w:lvl w:ilvl="1" w:tplc="04090019">
+    <w:lvl w:ilvl="1" w:tplc="FFFFFFFF">
       <w:start w:val="1"/>
       <w:numFmt w:val="lowerLetter"/>
       <w:lvlText w:val="%2."/>
@@ -252,7 +897,7 @@
         <w:ind w:left="1440" w:hanging="360"/>
       </w:pPr>
     </w:lvl>
-    <w:lvl w:ilvl="2" w:tplc="0409001B" w:tentative="1">
+    <w:lvl w:ilvl="2" w:tplc="FFFFFFFF">
       <w:start w:val="1"/>
       <w:numFmt w:val="lowerRoman"/>
       <w:lvlText w:val="%3."/>
@@ -261,7 +906,7 @@
         <w:ind w:left="2160" w:hanging="180"/>
       </w:pPr>
     </w:lvl>
-    <w:lvl w:ilvl="3" w:tplc="0409000F" w:tentative="1">
+    <w:lvl w:ilvl="3" w:tplc="FFFFFFFF">
       <w:start w:val="1"/>
       <w:numFmt w:val="decimal"/>
       <w:lvlText w:val="%4."/>
@@ -270,7 +915,7 @@
         <w:ind w:left="2880" w:hanging="360"/>
       </w:pPr>
     </w:lvl>
-    <w:lvl w:ilvl="4" w:tplc="04090019" w:tentative="1">
+    <w:lvl w:ilvl="4" w:tplc="FFFFFFFF" w:tentative="1">
       <w:start w:val="1"/>
       <w:numFmt w:val="lowerLetter"/>
       <w:lvlText w:val="%5."/>
@@ -279,7 +924,7 @@
         <w:ind w:left="3600" w:hanging="360"/>
       </w:pPr>
     </w:lvl>
-    <w:lvl w:ilvl="5" w:tplc="0409001B" w:tentative="1">
+    <w:lvl w:ilvl="5" w:tplc="FFFFFFFF" w:tentative="1">
       <w:start w:val="1"/>
       <w:numFmt w:val="lowerRoman"/>
       <w:lvlText w:val="%6."/>
@@ -288,7 +933,7 @@
         <w:ind w:left="4320" w:hanging="180"/>
       </w:pPr>
     </w:lvl>
-    <w:lvl w:ilvl="6" w:tplc="0409000F" w:tentative="1">
+    <w:lvl w:ilvl="6" w:tplc="FFFFFFFF" w:tentative="1">
       <w:start w:val="1"/>
       <w:numFmt w:val="decimal"/>
       <w:lvlText w:val="%7."/>
@@ -297,7 +942,7 @@
         <w:ind w:left="5040" w:hanging="360"/>
       </w:pPr>
     </w:lvl>
-    <w:lvl w:ilvl="7" w:tplc="04090019" w:tentative="1">
+    <w:lvl w:ilvl="7" w:tplc="FFFFFFFF" w:tentative="1">
       <w:start w:val="1"/>
       <w:numFmt w:val="lowerLetter"/>
       <w:lvlText w:val="%8."/>
@@ -306,7 +951,7 @@
         <w:ind w:left="5760" w:hanging="360"/>
       </w:pPr>
     </w:lvl>
-    <w:lvl w:ilvl="8" w:tplc="0409001B" w:tentative="1">
+    <w:lvl w:ilvl="8" w:tplc="FFFFFFFF" w:tentative="1">
       <w:start w:val="1"/>
       <w:numFmt w:val="lowerRoman"/>
       <w:lvlText w:val="%9."/>
@@ -316,7 +961,274 @@
       </w:pPr>
     </w:lvl>
   </w:abstractNum>
+  <w:abstractNum w:abstractNumId="1" w15:restartNumberingAfterBreak="0">
+    <w:nsid w:val="45E47152"/>
+    <w:multiLevelType w:val="hybridMultilevel"/>
+    <w:tmpl w:val="DD244ADE"/>
+    <w:lvl w:ilvl="0" w:tplc="FFFFFFFF">
+      <w:start w:val="1"/>
+      <w:numFmt w:val="decimal"/>
+      <w:lvlText w:val="%1."/>
+      <w:lvlJc w:val="left"/>
+      <w:pPr>
+        <w:ind w:left="720" w:hanging="360"/>
+      </w:pPr>
+    </w:lvl>
+    <w:lvl w:ilvl="1" w:tplc="FFFFFFFF">
+      <w:start w:val="1"/>
+      <w:numFmt w:val="lowerLetter"/>
+      <w:lvlText w:val="%2."/>
+      <w:lvlJc w:val="left"/>
+      <w:pPr>
+        <w:ind w:left="1440" w:hanging="360"/>
+      </w:pPr>
+    </w:lvl>
+    <w:lvl w:ilvl="2" w:tplc="FFFFFFFF" w:tentative="1">
+      <w:start w:val="1"/>
+      <w:numFmt w:val="lowerRoman"/>
+      <w:lvlText w:val="%3."/>
+      <w:lvlJc w:val="right"/>
+      <w:pPr>
+        <w:ind w:left="2160" w:hanging="180"/>
+      </w:pPr>
+    </w:lvl>
+    <w:lvl w:ilvl="3" w:tplc="FFFFFFFF" w:tentative="1">
+      <w:start w:val="1"/>
+      <w:numFmt w:val="decimal"/>
+      <w:lvlText w:val="%4."/>
+      <w:lvlJc w:val="left"/>
+      <w:pPr>
+        <w:ind w:left="2880" w:hanging="360"/>
+      </w:pPr>
+    </w:lvl>
+    <w:lvl w:ilvl="4" w:tplc="FFFFFFFF" w:tentative="1">
+      <w:start w:val="1"/>
+      <w:numFmt w:val="lowerLetter"/>
+      <w:lvlText w:val="%5."/>
+      <w:lvlJc w:val="left"/>
+      <w:pPr>
+        <w:ind w:left="3600" w:hanging="360"/>
+      </w:pPr>
+    </w:lvl>
+    <w:lvl w:ilvl="5" w:tplc="FFFFFFFF" w:tentative="1">
+      <w:start w:val="1"/>
+      <w:numFmt w:val="lowerRoman"/>
+      <w:lvlText w:val="%6."/>
+      <w:lvlJc w:val="right"/>
+      <w:pPr>
+        <w:ind w:left="4320" w:hanging="180"/>
+      </w:pPr>
+    </w:lvl>
+    <w:lvl w:ilvl="6" w:tplc="FFFFFFFF" w:tentative="1">
+      <w:start w:val="1"/>
+      <w:numFmt w:val="decimal"/>
+      <w:lvlText w:val="%7."/>
+      <w:lvlJc w:val="left"/>
+      <w:pPr>
+        <w:ind w:left="5040" w:hanging="360"/>
+      </w:pPr>
+    </w:lvl>
+    <w:lvl w:ilvl="7" w:tplc="FFFFFFFF" w:tentative="1">
+      <w:start w:val="1"/>
+      <w:numFmt w:val="lowerLetter"/>
+      <w:lvlText w:val="%8."/>
+      <w:lvlJc w:val="left"/>
+      <w:pPr>
+        <w:ind w:left="5760" w:hanging="360"/>
+      </w:pPr>
+    </w:lvl>
+    <w:lvl w:ilvl="8" w:tplc="FFFFFFFF" w:tentative="1">
+      <w:start w:val="1"/>
+      <w:numFmt w:val="lowerRoman"/>
+      <w:lvlText w:val="%9."/>
+      <w:lvlJc w:val="right"/>
+      <w:pPr>
+        <w:ind w:left="6480" w:hanging="180"/>
+      </w:pPr>
+    </w:lvl>
+  </w:abstractNum>
+  <w:abstractNum w:abstractNumId="2" w15:restartNumberingAfterBreak="0">
+    <w:nsid w:val="4B856E59"/>
+    <w:multiLevelType w:val="hybridMultilevel"/>
+    <w:tmpl w:val="2A7C4C36"/>
+    <w:lvl w:ilvl="0" w:tplc="0409000F">
+      <w:start w:val="1"/>
+      <w:numFmt w:val="decimal"/>
+      <w:lvlText w:val="%1."/>
+      <w:lvlJc w:val="left"/>
+      <w:pPr>
+        <w:ind w:left="1440" w:hanging="360"/>
+      </w:pPr>
+    </w:lvl>
+    <w:lvl w:ilvl="1" w:tplc="04090019" w:tentative="1">
+      <w:start w:val="1"/>
+      <w:numFmt w:val="lowerLetter"/>
+      <w:lvlText w:val="%2."/>
+      <w:lvlJc w:val="left"/>
+      <w:pPr>
+        <w:ind w:left="2160" w:hanging="360"/>
+      </w:pPr>
+    </w:lvl>
+    <w:lvl w:ilvl="2" w:tplc="0409001B" w:tentative="1">
+      <w:start w:val="1"/>
+      <w:numFmt w:val="lowerRoman"/>
+      <w:lvlText w:val="%3."/>
+      <w:lvlJc w:val="right"/>
+      <w:pPr>
+        <w:ind w:left="2880" w:hanging="180"/>
+      </w:pPr>
+    </w:lvl>
+    <w:lvl w:ilvl="3" w:tplc="0409000F" w:tentative="1">
+      <w:start w:val="1"/>
+      <w:numFmt w:val="decimal"/>
+      <w:lvlText w:val="%4."/>
+      <w:lvlJc w:val="left"/>
+      <w:pPr>
+        <w:ind w:left="3600" w:hanging="360"/>
+      </w:pPr>
+    </w:lvl>
+    <w:lvl w:ilvl="4" w:tplc="04090019" w:tentative="1">
+      <w:start w:val="1"/>
+      <w:numFmt w:val="lowerLetter"/>
+      <w:lvlText w:val="%5."/>
+      <w:lvlJc w:val="left"/>
+      <w:pPr>
+        <w:ind w:left="4320" w:hanging="360"/>
+      </w:pPr>
+    </w:lvl>
+    <w:lvl w:ilvl="5" w:tplc="0409001B" w:tentative="1">
+      <w:start w:val="1"/>
+      <w:numFmt w:val="lowerRoman"/>
+      <w:lvlText w:val="%6."/>
+      <w:lvlJc w:val="right"/>
+      <w:pPr>
+        <w:ind w:left="5040" w:hanging="180"/>
+      </w:pPr>
+    </w:lvl>
+    <w:lvl w:ilvl="6" w:tplc="0409000F" w:tentative="1">
+      <w:start w:val="1"/>
+      <w:numFmt w:val="decimal"/>
+      <w:lvlText w:val="%7."/>
+      <w:lvlJc w:val="left"/>
+      <w:pPr>
+        <w:ind w:left="5760" w:hanging="360"/>
+      </w:pPr>
+    </w:lvl>
+    <w:lvl w:ilvl="7" w:tplc="04090019" w:tentative="1">
+      <w:start w:val="1"/>
+      <w:numFmt w:val="lowerLetter"/>
+      <w:lvlText w:val="%8."/>
+      <w:lvlJc w:val="left"/>
+      <w:pPr>
+        <w:ind w:left="6480" w:hanging="360"/>
+      </w:pPr>
+    </w:lvl>
+    <w:lvl w:ilvl="8" w:tplc="0409001B" w:tentative="1">
+      <w:start w:val="1"/>
+      <w:numFmt w:val="lowerRoman"/>
+      <w:lvlText w:val="%9."/>
+      <w:lvlJc w:val="right"/>
+      <w:pPr>
+        <w:ind w:left="7200" w:hanging="180"/>
+      </w:pPr>
+    </w:lvl>
+  </w:abstractNum>
+  <w:abstractNum w:abstractNumId="3" w15:restartNumberingAfterBreak="0">
+    <w:nsid w:val="7FAC2E3D"/>
+    <w:multiLevelType w:val="hybridMultilevel"/>
+    <w:tmpl w:val="CA826E34"/>
+    <w:lvl w:ilvl="0" w:tplc="0409000F">
+      <w:start w:val="1"/>
+      <w:numFmt w:val="decimal"/>
+      <w:lvlText w:val="%1."/>
+      <w:lvlJc w:val="left"/>
+      <w:pPr>
+        <w:ind w:left="720" w:hanging="360"/>
+      </w:pPr>
+    </w:lvl>
+    <w:lvl w:ilvl="1" w:tplc="04090019">
+      <w:start w:val="1"/>
+      <w:numFmt w:val="lowerLetter"/>
+      <w:lvlText w:val="%2."/>
+      <w:lvlJc w:val="left"/>
+      <w:pPr>
+        <w:ind w:left="1440" w:hanging="360"/>
+      </w:pPr>
+    </w:lvl>
+    <w:lvl w:ilvl="2" w:tplc="0409001B" w:tentative="1">
+      <w:start w:val="1"/>
+      <w:numFmt w:val="lowerRoman"/>
+      <w:lvlText w:val="%3."/>
+      <w:lvlJc w:val="right"/>
+      <w:pPr>
+        <w:ind w:left="2160" w:hanging="180"/>
+      </w:pPr>
+    </w:lvl>
+    <w:lvl w:ilvl="3" w:tplc="0409000F" w:tentative="1">
+      <w:start w:val="1"/>
+      <w:numFmt w:val="decimal"/>
+      <w:lvlText w:val="%4."/>
+      <w:lvlJc w:val="left"/>
+      <w:pPr>
+        <w:ind w:left="2880" w:hanging="360"/>
+      </w:pPr>
+    </w:lvl>
+    <w:lvl w:ilvl="4" w:tplc="04090019" w:tentative="1">
+      <w:start w:val="1"/>
+      <w:numFmt w:val="lowerLetter"/>
+      <w:lvlText w:val="%5."/>
+      <w:lvlJc w:val="left"/>
+      <w:pPr>
+        <w:ind w:left="3600" w:hanging="360"/>
+      </w:pPr>
+    </w:lvl>
+    <w:lvl w:ilvl="5" w:tplc="0409001B" w:tentative="1">
+      <w:start w:val="1"/>
+      <w:numFmt w:val="lowerRoman"/>
+      <w:lvlText w:val="%6."/>
+      <w:lvlJc w:val="right"/>
+      <w:pPr>
+        <w:ind w:left="4320" w:hanging="180"/>
+      </w:pPr>
+    </w:lvl>
+    <w:lvl w:ilvl="6" w:tplc="0409000F" w:tentative="1">
+      <w:start w:val="1"/>
+      <w:numFmt w:val="decimal"/>
+      <w:lvlText w:val="%7."/>
+      <w:lvlJc w:val="left"/>
+      <w:pPr>
+        <w:ind w:left="5040" w:hanging="360"/>
+      </w:pPr>
+    </w:lvl>
+    <w:lvl w:ilvl="7" w:tplc="04090019" w:tentative="1">
+      <w:start w:val="1"/>
+      <w:numFmt w:val="lowerLetter"/>
+      <w:lvlText w:val="%8."/>
+      <w:lvlJc w:val="left"/>
+      <w:pPr>
+        <w:ind w:left="5760" w:hanging="360"/>
+      </w:pPr>
+    </w:lvl>
+    <w:lvl w:ilvl="8" w:tplc="0409001B" w:tentative="1">
+      <w:start w:val="1"/>
+      <w:numFmt w:val="lowerRoman"/>
+      <w:lvlText w:val="%9."/>
+      <w:lvlJc w:val="right"/>
+      <w:pPr>
+        <w:ind w:left="6480" w:hanging="180"/>
+      </w:pPr>
+    </w:lvl>
+  </w:abstractNum>
   <w:num w:numId="1" w16cid:durableId="2084716130">
+    <w:abstractNumId w:val="3"/>
+  </w:num>
+  <w:num w:numId="2" w16cid:durableId="1832871384">
+    <w:abstractNumId w:val="2"/>
+  </w:num>
+  <w:num w:numId="3" w16cid:durableId="346562706">
+    <w:abstractNumId w:val="1"/>
+  </w:num>
+  <w:num w:numId="4" w16cid:durableId="144473648">
     <w:abstractNumId w:val="0"/>
   </w:num>
 </w:numbering>
@@ -925,7 +1837,6 @@
   <w:style w:type="character" w:default="1" w:styleId="DefaultParagraphFont">
     <w:name w:val="Default Paragraph Font"/>
     <w:uiPriority w:val="1"/>
-    <w:semiHidden/>
     <w:unhideWhenUsed/>
   </w:style>
   <w:style w:type="table" w:default="1" w:styleId="TableNormal">

</xml_diff>